<commit_message>
Initial setup and git push
</commit_message>
<xml_diff>
--- a/Development Log.docx
+++ b/Development Log.docx
@@ -1,6 +1,6 @@
 
 <file path=word/document.xml><?xml version="1.0" encoding="utf-8"?>
-<w:document xmlns:wpc="http://schemas.microsoft.com/office/word/2010/wordprocessingCanvas" xmlns:cx="http://schemas.microsoft.com/office/drawing/2014/chartex" xmlns:cx1="http://schemas.microsoft.com/office/drawing/2015/9/8/chartex" xmlns:cx2="http://schemas.microsoft.com/office/drawing/2015/10/21/chartex" xmlns:cx3="http://schemas.microsoft.com/office/drawing/2016/5/9/chartex" xmlns:cx4="http://schemas.microsoft.com/office/drawing/2016/5/10/chartex" xmlns:cx5="http://schemas.microsoft.com/office/drawing/2016/5/11/chartex" xmlns:cx6="http://schemas.microsoft.com/office/drawing/2016/5/12/chartex" xmlns:cx7="http://schemas.microsoft.com/office/drawing/2016/5/13/chartex" xmlns:cx8="http://schemas.microsoft.com/office/drawing/2016/5/14/chartex" xmlns:mc="http://schemas.openxmlformats.org/markup-compatibility/2006" xmlns:aink="http://schemas.microsoft.com/office/drawing/2016/ink" xmlns:am3d="http://schemas.microsoft.com/office/drawing/2017/model3d" xmlns:o="urn:schemas-microsoft-com:office:office" xmlns:r="http://schemas.openxmlformats.org/officeDocument/2006/relationships" xmlns:m="http://schemas.openxmlformats.org/officeDocument/2006/math" xmlns:v="urn:schemas-microsoft-com:vml" xmlns:wp14="http://schemas.microsoft.com/office/word/2010/wordprocessingDrawing" xmlns:wp="http://schemas.openxmlformats.org/drawingml/2006/wordprocessingDrawing" xmlns:w10="urn:schemas-microsoft-com:office:word" xmlns:w="http://schemas.openxmlformats.org/wordprocessingml/2006/main" xmlns:w14="http://schemas.microsoft.com/office/word/2010/wordml" xmlns:w15="http://schemas.microsoft.com/office/word/2012/wordml" xmlns:w16cex="http://schemas.microsoft.com/office/word/2018/wordml/cex" xmlns:w16cid="http://schemas.microsoft.com/office/word/2016/wordml/cid" xmlns:w16="http://schemas.microsoft.com/office/word/2018/wordml" xmlns:w16sdtdh="http://schemas.microsoft.com/office/word/2020/wordml/sdtdatahash" xmlns:w16se="http://schemas.microsoft.com/office/word/2015/wordml/symex" xmlns:wpg="http://schemas.microsoft.com/office/word/2010/wordprocessingGroup" xmlns:wpi="http://schemas.microsoft.com/office/word/2010/wordprocessingInk" xmlns:wne="http://schemas.microsoft.com/office/word/2006/wordml" xmlns:wps="http://schemas.microsoft.com/office/word/2010/wordprocessingShape" mc:Ignorable="w14 w15 w16se w16cid w16 w16cex w16sdtdh wp14">
+<w:document xmlns:wpc="http://schemas.microsoft.com/office/word/2010/wordprocessingCanvas" xmlns:cx="http://schemas.microsoft.com/office/drawing/2014/chartex" xmlns:cx1="http://schemas.microsoft.com/office/drawing/2015/9/8/chartex" xmlns:cx2="http://schemas.microsoft.com/office/drawing/2015/10/21/chartex" xmlns:cx3="http://schemas.microsoft.com/office/drawing/2016/5/9/chartex" xmlns:cx4="http://schemas.microsoft.com/office/drawing/2016/5/10/chartex" xmlns:cx5="http://schemas.microsoft.com/office/drawing/2016/5/11/chartex" xmlns:cx6="http://schemas.microsoft.com/office/drawing/2016/5/12/chartex" xmlns:cx7="http://schemas.microsoft.com/office/drawing/2016/5/13/chartex" xmlns:cx8="http://schemas.microsoft.com/office/drawing/2016/5/14/chartex" xmlns:mc="http://schemas.openxmlformats.org/markup-compatibility/2006" xmlns:aink="http://schemas.microsoft.com/office/drawing/2016/ink" xmlns:am3d="http://schemas.microsoft.com/office/drawing/2017/model3d" xmlns:o="urn:schemas-microsoft-com:office:office" xmlns:oel="http://schemas.microsoft.com/office/2019/extlst" xmlns:r="http://schemas.openxmlformats.org/officeDocument/2006/relationships" xmlns:m="http://schemas.openxmlformats.org/officeDocument/2006/math" xmlns:v="urn:schemas-microsoft-com:vml" xmlns:wp14="http://schemas.microsoft.com/office/word/2010/wordprocessingDrawing" xmlns:wp="http://schemas.openxmlformats.org/drawingml/2006/wordprocessingDrawing" xmlns:w10="urn:schemas-microsoft-com:office:word" xmlns:w="http://schemas.openxmlformats.org/wordprocessingml/2006/main" xmlns:w14="http://schemas.microsoft.com/office/word/2010/wordml" xmlns:w15="http://schemas.microsoft.com/office/word/2012/wordml" xmlns:w16cex="http://schemas.microsoft.com/office/word/2018/wordml/cex" xmlns:w16cid="http://schemas.microsoft.com/office/word/2016/wordml/cid" xmlns:w16="http://schemas.microsoft.com/office/word/2018/wordml" xmlns:w16sdtdh="http://schemas.microsoft.com/office/word/2020/wordml/sdtdatahash" xmlns:w16se="http://schemas.microsoft.com/office/word/2015/wordml/symex" xmlns:wpg="http://schemas.microsoft.com/office/word/2010/wordprocessingGroup" xmlns:wpi="http://schemas.microsoft.com/office/word/2010/wordprocessingInk" xmlns:wne="http://schemas.microsoft.com/office/word/2006/wordml" xmlns:wps="http://schemas.microsoft.com/office/word/2010/wordprocessingShape" mc:Ignorable="w14 w15 w16se w16cid w16 w16cex w16sdtdh wp14">
   <w:body>
     <w:p>
       <w:pPr>
@@ -42,57 +42,6 @@
       </w:r>
     </w:p>
     <w:p/>
-    <w:p>
-      <w:pPr>
-        <w:pStyle w:val="Heading1"/>
-      </w:pPr>
-      <w:r>
-        <w:t>Version 0.0.1</w:t>
-      </w:r>
-    </w:p>
-    <w:p>
-      <w:r>
-        <w:t>Basic Setup of Unity 2018</w:t>
-      </w:r>
-      <w:r>
-        <w:t xml:space="preserve">. </w:t>
-      </w:r>
-    </w:p>
-    <w:p>
-      <w:pPr>
-        <w:pStyle w:val="Heading2"/>
-      </w:pPr>
-      <w:r>
-        <w:t>Added</w:t>
-      </w:r>
-    </w:p>
-    <w:p>
-      <w:pPr>
-        <w:pStyle w:val="ListParagraph"/>
-        <w:numPr>
-          <w:ilvl w:val="0"/>
-          <w:numId w:val="1"/>
-        </w:numPr>
-      </w:pPr>
-      <w:r>
-        <w:t>Basic Card Fu</w:t>
-      </w:r>
-      <w:r>
-        <w:t>nctionality</w:t>
-      </w:r>
-    </w:p>
-    <w:p>
-      <w:pPr>
-        <w:pStyle w:val="ListParagraph"/>
-        <w:numPr>
-          <w:ilvl w:val="0"/>
-          <w:numId w:val="1"/>
-        </w:numPr>
-      </w:pPr>
-      <w:r>
-        <w:t>Drag &amp; Drop Capability</w:t>
-      </w:r>
-    </w:p>
     <w:p/>
     <w:p>
       <w:pPr>
@@ -100,319 +49,6 @@
       </w:pPr>
       <w:r>
         <w:t>Version 0.0.</w:t>
-      </w:r>
-      <w:r>
-        <w:t>2</w:t>
-      </w:r>
-    </w:p>
-    <w:p>
-      <w:pPr>
-        <w:pStyle w:val="Heading2"/>
-      </w:pPr>
-      <w:r>
-        <w:t>Added</w:t>
-      </w:r>
-    </w:p>
-    <w:p>
-      <w:pPr>
-        <w:pStyle w:val="ListParagraph"/>
-        <w:numPr>
-          <w:ilvl w:val="0"/>
-          <w:numId w:val="1"/>
-        </w:numPr>
-      </w:pPr>
-      <w:r>
-        <w:t>New cards</w:t>
-      </w:r>
-      <w:r>
-        <w:t>.</w:t>
-      </w:r>
-    </w:p>
-    <w:p>
-      <w:pPr>
-        <w:pStyle w:val="ListParagraph"/>
-        <w:numPr>
-          <w:ilvl w:val="0"/>
-          <w:numId w:val="1"/>
-        </w:numPr>
-      </w:pPr>
-      <w:r>
-        <w:t xml:space="preserve">Drop Zone for playing </w:t>
-      </w:r>
-      <w:r>
-        <w:t>cards.</w:t>
-      </w:r>
-    </w:p>
-    <w:p>
-      <w:pPr>
-        <w:pStyle w:val="Heading2"/>
-      </w:pPr>
-      <w:r>
-        <w:t>Fixed</w:t>
-      </w:r>
-    </w:p>
-    <w:p>
-      <w:pPr>
-        <w:pStyle w:val="ListParagraph"/>
-        <w:numPr>
-          <w:ilvl w:val="0"/>
-          <w:numId w:val="1"/>
-        </w:numPr>
-      </w:pPr>
-      <w:r>
-        <w:t xml:space="preserve">Bug preventing cards being </w:t>
-      </w:r>
-      <w:r>
-        <w:t>dealt.</w:t>
-      </w:r>
-    </w:p>
-    <w:p>
-      <w:pPr>
-        <w:pStyle w:val="ListParagraph"/>
-        <w:numPr>
-          <w:ilvl w:val="0"/>
-          <w:numId w:val="1"/>
-        </w:numPr>
-      </w:pPr>
-      <w:r>
-        <w:t xml:space="preserve">Bug causing cards to be pushed under the drop </w:t>
-      </w:r>
-      <w:r>
-        <w:t>zone.</w:t>
-      </w:r>
-    </w:p>
-    <w:p>
-      <w:pPr>
-        <w:pStyle w:val="ListParagraph"/>
-        <w:numPr>
-          <w:ilvl w:val="0"/>
-          <w:numId w:val="1"/>
-        </w:numPr>
-      </w:pPr>
-      <w:r>
-        <w:t xml:space="preserve">Bug causing collision </w:t>
-      </w:r>
-      <w:r>
-        <w:t>issues.</w:t>
-      </w:r>
-    </w:p>
-    <w:p>
-      <w:pPr>
-        <w:pStyle w:val="Heading2"/>
-      </w:pPr>
-      <w:r>
-        <w:t>Changed</w:t>
-      </w:r>
-    </w:p>
-    <w:p>
-      <w:pPr>
-        <w:pStyle w:val="ListParagraph"/>
-        <w:numPr>
-          <w:ilvl w:val="0"/>
-          <w:numId w:val="1"/>
-        </w:numPr>
-      </w:pPr>
-      <w:r>
-        <w:t>To use an Array instead of hard coding each card.</w:t>
-      </w:r>
-    </w:p>
-    <w:p/>
-    <w:p>
-      <w:pPr>
-        <w:pStyle w:val="Heading1"/>
-      </w:pPr>
-      <w:r>
-        <w:t>Version 0.1.0</w:t>
-      </w:r>
-    </w:p>
-    <w:p>
-      <w:pPr>
-        <w:pStyle w:val="Heading2"/>
-      </w:pPr>
-      <w:r>
-        <w:t>Added</w:t>
-      </w:r>
-    </w:p>
-    <w:p>
-      <w:pPr>
-        <w:pStyle w:val="ListParagraph"/>
-        <w:numPr>
-          <w:ilvl w:val="0"/>
-          <w:numId w:val="1"/>
-        </w:numPr>
-      </w:pPr>
-      <w:r>
-        <w:t>New card prefab design</w:t>
-      </w:r>
-      <w:r>
-        <w:t>.</w:t>
-      </w:r>
-    </w:p>
-    <w:p>
-      <w:pPr>
-        <w:pStyle w:val="ListParagraph"/>
-        <w:numPr>
-          <w:ilvl w:val="0"/>
-          <w:numId w:val="1"/>
-        </w:numPr>
-      </w:pPr>
-      <w:r>
-        <w:t>New front card style.</w:t>
-      </w:r>
-    </w:p>
-    <w:p>
-      <w:pPr>
-        <w:pStyle w:val="ListParagraph"/>
-        <w:numPr>
-          <w:ilvl w:val="0"/>
-          <w:numId w:val="1"/>
-        </w:numPr>
-      </w:pPr>
-      <w:r>
-        <w:t>New back card style.</w:t>
-      </w:r>
-    </w:p>
-    <w:p>
-      <w:pPr>
-        <w:pStyle w:val="ListParagraph"/>
-        <w:numPr>
-          <w:ilvl w:val="0"/>
-          <w:numId w:val="1"/>
-        </w:numPr>
-      </w:pPr>
-      <w:r>
-        <w:t xml:space="preserve">New </w:t>
-      </w:r>
-      <w:r>
-        <w:t xml:space="preserve">Weapon </w:t>
-      </w:r>
-      <w:r>
-        <w:t>Cards</w:t>
-      </w:r>
-      <w:r>
-        <w:t>.</w:t>
-      </w:r>
-    </w:p>
-    <w:p>
-      <w:pPr>
-        <w:pStyle w:val="ListParagraph"/>
-        <w:numPr>
-          <w:ilvl w:val="0"/>
-          <w:numId w:val="1"/>
-        </w:numPr>
-      </w:pPr>
-      <w:r>
-        <w:t>New Move Cards.</w:t>
-      </w:r>
-    </w:p>
-    <w:p>
-      <w:pPr>
-        <w:pStyle w:val="ListParagraph"/>
-        <w:numPr>
-          <w:ilvl w:val="0"/>
-          <w:numId w:val="1"/>
-        </w:numPr>
-      </w:pPr>
-      <w:r>
-        <w:t>New Wrestler Cards.</w:t>
-      </w:r>
-    </w:p>
-    <w:p>
-      <w:pPr>
-        <w:pStyle w:val="ListParagraph"/>
-        <w:numPr>
-          <w:ilvl w:val="0"/>
-          <w:numId w:val="1"/>
-        </w:numPr>
-      </w:pPr>
-      <w:r>
-        <w:t>Ability to Preview Cards.</w:t>
-      </w:r>
-    </w:p>
-    <w:p>
-      <w:pPr>
-        <w:pStyle w:val="ListParagraph"/>
-        <w:numPr>
-          <w:ilvl w:val="0"/>
-          <w:numId w:val="1"/>
-        </w:numPr>
-      </w:pPr>
-      <w:r>
-        <w:t>Added Crowd Influence</w:t>
-      </w:r>
-      <w:r>
-        <w:t xml:space="preserve"> Visuals.</w:t>
-      </w:r>
-    </w:p>
-    <w:p>
-      <w:pPr>
-        <w:pStyle w:val="ListParagraph"/>
-        <w:numPr>
-          <w:ilvl w:val="0"/>
-          <w:numId w:val="1"/>
-        </w:numPr>
-      </w:pPr>
-      <w:r>
-        <w:t>Burning ropes timer Visuals.</w:t>
-      </w:r>
-    </w:p>
-    <w:p>
-      <w:pPr>
-        <w:pStyle w:val="Heading2"/>
-      </w:pPr>
-      <w:r>
-        <w:lastRenderedPageBreak/>
-        <w:t>Fixed</w:t>
-      </w:r>
-    </w:p>
-    <w:p>
-      <w:pPr>
-        <w:pStyle w:val="ListParagraph"/>
-        <w:numPr>
-          <w:ilvl w:val="0"/>
-          <w:numId w:val="1"/>
-        </w:numPr>
-      </w:pPr>
-      <w:r>
-        <w:t xml:space="preserve">Leonie Image because it </w:t>
-      </w:r>
-      <w:r>
-        <w:t>would not</w:t>
-      </w:r>
-      <w:r>
-        <w:t xml:space="preserve"> size correctly</w:t>
-      </w:r>
-      <w:r>
-        <w:t>.</w:t>
-      </w:r>
-    </w:p>
-    <w:p>
-      <w:pPr>
-        <w:pStyle w:val="Heading2"/>
-      </w:pPr>
-      <w:r>
-        <w:t>Changed</w:t>
-      </w:r>
-    </w:p>
-    <w:p>
-      <w:pPr>
-        <w:pStyle w:val="ListParagraph"/>
-        <w:numPr>
-          <w:ilvl w:val="0"/>
-          <w:numId w:val="1"/>
-        </w:numPr>
-      </w:pPr>
-      <w:r>
-        <w:t>To use an Array instead of hard coding each card.</w:t>
-      </w:r>
-    </w:p>
-    <w:p/>
-    <w:p>
-      <w:pPr>
-        <w:pStyle w:val="Heading1"/>
-      </w:pPr>
-      <w:r>
-        <w:t>Version 0.1.</w:t>
       </w:r>
       <w:r>
         <w:t>1</w:t>
@@ -431,11 +67,11 @@
         <w:pStyle w:val="ListParagraph"/>
         <w:numPr>
           <w:ilvl w:val="0"/>
-          <w:numId w:val="1"/>
+          <w:numId w:val="3"/>
         </w:numPr>
       </w:pPr>
       <w:r>
-        <w:t>New damage indication visuals</w:t>
+        <w:t>Initial setup for Unreal 5</w:t>
       </w:r>
     </w:p>
     <w:p>
@@ -448,211 +84,13 @@
     </w:p>
     <w:p>
       <w:pPr>
-        <w:pStyle w:val="ListParagraph"/>
-        <w:numPr>
-          <w:ilvl w:val="0"/>
-          <w:numId w:val="2"/>
-        </w:numPr>
-      </w:pPr>
-      <w:r>
-        <w:t>Issue with Finisher Button being off centre.</w:t>
-      </w:r>
-    </w:p>
-    <w:p>
-      <w:pPr>
-        <w:pStyle w:val="ListParagraph"/>
-        <w:numPr>
-          <w:ilvl w:val="0"/>
-          <w:numId w:val="2"/>
-        </w:numPr>
-      </w:pPr>
-      <w:r>
-        <w:t>Timer Canvas being incorrectly displayed and shaped.</w:t>
-      </w:r>
-    </w:p>
-    <w:p>
-      <w:pPr>
-        <w:pStyle w:val="ListParagraph"/>
-        <w:numPr>
-          <w:ilvl w:val="0"/>
-          <w:numId w:val="2"/>
-        </w:numPr>
-      </w:pPr>
-      <w:r>
-        <w:t xml:space="preserve">Issue where the camera </w:t>
-      </w:r>
-      <w:proofErr w:type="gramStart"/>
-      <w:r>
-        <w:t>wouldn’t</w:t>
-      </w:r>
-      <w:proofErr w:type="gramEnd"/>
-      <w:r>
-        <w:t xml:space="preserve"> render World Space objects correctly. </w:t>
-      </w:r>
-    </w:p>
-    <w:p>
-      <w:pPr>
         <w:pStyle w:val="Heading2"/>
       </w:pPr>
       <w:r>
         <w:t>Changed</w:t>
       </w:r>
     </w:p>
-    <w:p>
-      <w:pPr>
-        <w:pStyle w:val="ListParagraph"/>
-        <w:numPr>
-          <w:ilvl w:val="0"/>
-          <w:numId w:val="2"/>
-        </w:numPr>
-      </w:pPr>
-      <w:r>
-        <w:t>Added new fonts to make cards look more uniqu</w:t>
-      </w:r>
-      <w:r>
-        <w:t>e.</w:t>
-      </w:r>
-    </w:p>
     <w:p/>
-    <w:p>
-      <w:pPr>
-        <w:pStyle w:val="Heading1"/>
-      </w:pPr>
-      <w:r>
-        <w:t>Version 0.2.0</w:t>
-      </w:r>
-    </w:p>
-    <w:p>
-      <w:pPr>
-        <w:pStyle w:val="Heading2"/>
-      </w:pPr>
-      <w:r>
-        <w:t>Added</w:t>
-      </w:r>
-    </w:p>
-    <w:p>
-      <w:pPr>
-        <w:pStyle w:val="ListParagraph"/>
-        <w:numPr>
-          <w:ilvl w:val="0"/>
-          <w:numId w:val="2"/>
-        </w:numPr>
-      </w:pPr>
-      <w:r>
-        <w:t>Wrestler Cards</w:t>
-      </w:r>
-    </w:p>
-    <w:p>
-      <w:pPr>
-        <w:pStyle w:val="ListParagraph"/>
-        <w:numPr>
-          <w:ilvl w:val="0"/>
-          <w:numId w:val="2"/>
-        </w:numPr>
-      </w:pPr>
-      <w:r>
-        <w:t>New Wrestlers</w:t>
-      </w:r>
-      <w:r>
-        <w:t xml:space="preserve"> </w:t>
-      </w:r>
-      <w:r>
-        <w:t>[3]</w:t>
-      </w:r>
-    </w:p>
-    <w:p>
-      <w:pPr>
-        <w:pStyle w:val="ListParagraph"/>
-        <w:numPr>
-          <w:ilvl w:val="0"/>
-          <w:numId w:val="2"/>
-        </w:numPr>
-      </w:pPr>
-      <w:r>
-        <w:t>New Moves</w:t>
-      </w:r>
-      <w:r>
-        <w:t xml:space="preserve"> [</w:t>
-      </w:r>
-      <w:r>
-        <w:t>6</w:t>
-      </w:r>
-      <w:r>
-        <w:t>]</w:t>
-      </w:r>
-      <w:r>
-        <w:t xml:space="preserve"> </w:t>
-      </w:r>
-    </w:p>
-    <w:p>
-      <w:pPr>
-        <w:pStyle w:val="ListParagraph"/>
-        <w:numPr>
-          <w:ilvl w:val="0"/>
-          <w:numId w:val="2"/>
-        </w:numPr>
-      </w:pPr>
-      <w:r>
-        <w:t>New Basic Set</w:t>
-      </w:r>
-    </w:p>
-    <w:p>
-      <w:pPr>
-        <w:pStyle w:val="Heading2"/>
-      </w:pPr>
-      <w:r>
-        <w:t>Fixed</w:t>
-      </w:r>
-    </w:p>
-    <w:p>
-      <w:pPr>
-        <w:pStyle w:val="ListParagraph"/>
-        <w:numPr>
-          <w:ilvl w:val="0"/>
-          <w:numId w:val="2"/>
-        </w:numPr>
-      </w:pPr>
-      <w:r>
-        <w:t>Set not being recognised.</w:t>
-      </w:r>
-    </w:p>
-    <w:p>
-      <w:pPr>
-        <w:pStyle w:val="ListParagraph"/>
-        <w:numPr>
-          <w:ilvl w:val="0"/>
-          <w:numId w:val="2"/>
-        </w:numPr>
-      </w:pPr>
-      <w:r>
-        <w:t>Blueprint regarding sets.</w:t>
-      </w:r>
-    </w:p>
-    <w:p>
-      <w:pPr>
-        <w:pStyle w:val="Heading2"/>
-      </w:pPr>
-      <w:r>
-        <w:t>Changed</w:t>
-      </w:r>
-    </w:p>
-    <w:p>
-      <w:pPr>
-        <w:pStyle w:val="ListParagraph"/>
-        <w:numPr>
-          <w:ilvl w:val="0"/>
-          <w:numId w:val="2"/>
-        </w:numPr>
-      </w:pPr>
-      <w:r>
-        <w:t xml:space="preserve">Moved to Unreal Engine 4 using their CCG Toolkit for most of the game </w:t>
-      </w:r>
-      <w:proofErr w:type="gramStart"/>
-      <w:r>
-        <w:t>basics</w:t>
-      </w:r>
-      <w:proofErr w:type="gramEnd"/>
-    </w:p>
     <w:p/>
     <w:sectPr>
       <w:footerReference w:type="default" r:id="rId7"/>
@@ -666,7 +104,7 @@
 </file>
 
 <file path=word/endnotes.xml><?xml version="1.0" encoding="utf-8"?>
-<w:endnotes xmlns:wpc="http://schemas.microsoft.com/office/word/2010/wordprocessingCanvas" xmlns:cx="http://schemas.microsoft.com/office/drawing/2014/chartex" xmlns:cx1="http://schemas.microsoft.com/office/drawing/2015/9/8/chartex" xmlns:cx2="http://schemas.microsoft.com/office/drawing/2015/10/21/chartex" xmlns:cx3="http://schemas.microsoft.com/office/drawing/2016/5/9/chartex" xmlns:cx4="http://schemas.microsoft.com/office/drawing/2016/5/10/chartex" xmlns:cx5="http://schemas.microsoft.com/office/drawing/2016/5/11/chartex" xmlns:cx6="http://schemas.microsoft.com/office/drawing/2016/5/12/chartex" xmlns:cx7="http://schemas.microsoft.com/office/drawing/2016/5/13/chartex" xmlns:cx8="http://schemas.microsoft.com/office/drawing/2016/5/14/chartex" xmlns:mc="http://schemas.openxmlformats.org/markup-compatibility/2006" xmlns:aink="http://schemas.microsoft.com/office/drawing/2016/ink" xmlns:am3d="http://schemas.microsoft.com/office/drawing/2017/model3d" xmlns:o="urn:schemas-microsoft-com:office:office" xmlns:r="http://schemas.openxmlformats.org/officeDocument/2006/relationships" xmlns:m="http://schemas.openxmlformats.org/officeDocument/2006/math" xmlns:v="urn:schemas-microsoft-com:vml" xmlns:wp14="http://schemas.microsoft.com/office/word/2010/wordprocessingDrawing" xmlns:wp="http://schemas.openxmlformats.org/drawingml/2006/wordprocessingDrawing" xmlns:w10="urn:schemas-microsoft-com:office:word" xmlns:w="http://schemas.openxmlformats.org/wordprocessingml/2006/main" xmlns:w14="http://schemas.microsoft.com/office/word/2010/wordml" xmlns:w15="http://schemas.microsoft.com/office/word/2012/wordml" xmlns:w16cex="http://schemas.microsoft.com/office/word/2018/wordml/cex" xmlns:w16cid="http://schemas.microsoft.com/office/word/2016/wordml/cid" xmlns:w16="http://schemas.microsoft.com/office/word/2018/wordml" xmlns:w16sdtdh="http://schemas.microsoft.com/office/word/2020/wordml/sdtdatahash" xmlns:w16se="http://schemas.microsoft.com/office/word/2015/wordml/symex" xmlns:wpg="http://schemas.microsoft.com/office/word/2010/wordprocessingGroup" xmlns:wpi="http://schemas.microsoft.com/office/word/2010/wordprocessingInk" xmlns:wne="http://schemas.microsoft.com/office/word/2006/wordml" xmlns:wps="http://schemas.microsoft.com/office/word/2010/wordprocessingShape" mc:Ignorable="w14 w15 w16se w16cid w16 w16cex w16sdtdh wp14">
+<w:endnotes xmlns:wpc="http://schemas.microsoft.com/office/word/2010/wordprocessingCanvas" xmlns:cx="http://schemas.microsoft.com/office/drawing/2014/chartex" xmlns:cx1="http://schemas.microsoft.com/office/drawing/2015/9/8/chartex" xmlns:cx2="http://schemas.microsoft.com/office/drawing/2015/10/21/chartex" xmlns:cx3="http://schemas.microsoft.com/office/drawing/2016/5/9/chartex" xmlns:cx4="http://schemas.microsoft.com/office/drawing/2016/5/10/chartex" xmlns:cx5="http://schemas.microsoft.com/office/drawing/2016/5/11/chartex" xmlns:cx6="http://schemas.microsoft.com/office/drawing/2016/5/12/chartex" xmlns:cx7="http://schemas.microsoft.com/office/drawing/2016/5/13/chartex" xmlns:cx8="http://schemas.microsoft.com/office/drawing/2016/5/14/chartex" xmlns:mc="http://schemas.openxmlformats.org/markup-compatibility/2006" xmlns:aink="http://schemas.microsoft.com/office/drawing/2016/ink" xmlns:am3d="http://schemas.microsoft.com/office/drawing/2017/model3d" xmlns:o="urn:schemas-microsoft-com:office:office" xmlns:oel="http://schemas.microsoft.com/office/2019/extlst" xmlns:r="http://schemas.openxmlformats.org/officeDocument/2006/relationships" xmlns:m="http://schemas.openxmlformats.org/officeDocument/2006/math" xmlns:v="urn:schemas-microsoft-com:vml" xmlns:wp14="http://schemas.microsoft.com/office/word/2010/wordprocessingDrawing" xmlns:wp="http://schemas.openxmlformats.org/drawingml/2006/wordprocessingDrawing" xmlns:w10="urn:schemas-microsoft-com:office:word" xmlns:w="http://schemas.openxmlformats.org/wordprocessingml/2006/main" xmlns:w14="http://schemas.microsoft.com/office/word/2010/wordml" xmlns:w15="http://schemas.microsoft.com/office/word/2012/wordml" xmlns:w16cex="http://schemas.microsoft.com/office/word/2018/wordml/cex" xmlns:w16cid="http://schemas.microsoft.com/office/word/2016/wordml/cid" xmlns:w16="http://schemas.microsoft.com/office/word/2018/wordml" xmlns:w16sdtdh="http://schemas.microsoft.com/office/word/2020/wordml/sdtdatahash" xmlns:w16se="http://schemas.microsoft.com/office/word/2015/wordml/symex" xmlns:wpg="http://schemas.microsoft.com/office/word/2010/wordprocessingGroup" xmlns:wpi="http://schemas.microsoft.com/office/word/2010/wordprocessingInk" xmlns:wne="http://schemas.microsoft.com/office/word/2006/wordml" xmlns:wps="http://schemas.microsoft.com/office/word/2010/wordprocessingShape" mc:Ignorable="w14 w15 w16se w16cid w16 w16cex w16sdtdh wp14">
   <w:endnote w:type="separator" w:id="-1">
     <w:p>
       <w:pPr>
@@ -691,7 +129,7 @@
 </file>
 
 <file path=word/footer1.xml><?xml version="1.0" encoding="utf-8"?>
-<w:ftr xmlns:wpc="http://schemas.microsoft.com/office/word/2010/wordprocessingCanvas" xmlns:cx="http://schemas.microsoft.com/office/drawing/2014/chartex" xmlns:cx1="http://schemas.microsoft.com/office/drawing/2015/9/8/chartex" xmlns:cx2="http://schemas.microsoft.com/office/drawing/2015/10/21/chartex" xmlns:cx3="http://schemas.microsoft.com/office/drawing/2016/5/9/chartex" xmlns:cx4="http://schemas.microsoft.com/office/drawing/2016/5/10/chartex" xmlns:cx5="http://schemas.microsoft.com/office/drawing/2016/5/11/chartex" xmlns:cx6="http://schemas.microsoft.com/office/drawing/2016/5/12/chartex" xmlns:cx7="http://schemas.microsoft.com/office/drawing/2016/5/13/chartex" xmlns:cx8="http://schemas.microsoft.com/office/drawing/2016/5/14/chartex" xmlns:mc="http://schemas.openxmlformats.org/markup-compatibility/2006" xmlns:aink="http://schemas.microsoft.com/office/drawing/2016/ink" xmlns:am3d="http://schemas.microsoft.com/office/drawing/2017/model3d" xmlns:o="urn:schemas-microsoft-com:office:office" xmlns:r="http://schemas.openxmlformats.org/officeDocument/2006/relationships" xmlns:m="http://schemas.openxmlformats.org/officeDocument/2006/math" xmlns:v="urn:schemas-microsoft-com:vml" xmlns:wp14="http://schemas.microsoft.com/office/word/2010/wordprocessingDrawing" xmlns:wp="http://schemas.openxmlformats.org/drawingml/2006/wordprocessingDrawing" xmlns:w10="urn:schemas-microsoft-com:office:word" xmlns:w="http://schemas.openxmlformats.org/wordprocessingml/2006/main" xmlns:w14="http://schemas.microsoft.com/office/word/2010/wordml" xmlns:w15="http://schemas.microsoft.com/office/word/2012/wordml" xmlns:w16cex="http://schemas.microsoft.com/office/word/2018/wordml/cex" xmlns:w16cid="http://schemas.microsoft.com/office/word/2016/wordml/cid" xmlns:w16="http://schemas.microsoft.com/office/word/2018/wordml" xmlns:w16sdtdh="http://schemas.microsoft.com/office/word/2020/wordml/sdtdatahash" xmlns:w16se="http://schemas.microsoft.com/office/word/2015/wordml/symex" xmlns:wpg="http://schemas.microsoft.com/office/word/2010/wordprocessingGroup" xmlns:wpi="http://schemas.microsoft.com/office/word/2010/wordprocessingInk" xmlns:wne="http://schemas.microsoft.com/office/word/2006/wordml" xmlns:wps="http://schemas.microsoft.com/office/word/2010/wordprocessingShape" mc:Ignorable="w14 w15 w16se w16cid w16 w16cex w16sdtdh wp14">
+<w:ftr xmlns:wpc="http://schemas.microsoft.com/office/word/2010/wordprocessingCanvas" xmlns:cx="http://schemas.microsoft.com/office/drawing/2014/chartex" xmlns:cx1="http://schemas.microsoft.com/office/drawing/2015/9/8/chartex" xmlns:cx2="http://schemas.microsoft.com/office/drawing/2015/10/21/chartex" xmlns:cx3="http://schemas.microsoft.com/office/drawing/2016/5/9/chartex" xmlns:cx4="http://schemas.microsoft.com/office/drawing/2016/5/10/chartex" xmlns:cx5="http://schemas.microsoft.com/office/drawing/2016/5/11/chartex" xmlns:cx6="http://schemas.microsoft.com/office/drawing/2016/5/12/chartex" xmlns:cx7="http://schemas.microsoft.com/office/drawing/2016/5/13/chartex" xmlns:cx8="http://schemas.microsoft.com/office/drawing/2016/5/14/chartex" xmlns:mc="http://schemas.openxmlformats.org/markup-compatibility/2006" xmlns:aink="http://schemas.microsoft.com/office/drawing/2016/ink" xmlns:am3d="http://schemas.microsoft.com/office/drawing/2017/model3d" xmlns:o="urn:schemas-microsoft-com:office:office" xmlns:oel="http://schemas.microsoft.com/office/2019/extlst" xmlns:r="http://schemas.openxmlformats.org/officeDocument/2006/relationships" xmlns:m="http://schemas.openxmlformats.org/officeDocument/2006/math" xmlns:v="urn:schemas-microsoft-com:vml" xmlns:wp14="http://schemas.microsoft.com/office/word/2010/wordprocessingDrawing" xmlns:wp="http://schemas.openxmlformats.org/drawingml/2006/wordprocessingDrawing" xmlns:w10="urn:schemas-microsoft-com:office:word" xmlns:w="http://schemas.openxmlformats.org/wordprocessingml/2006/main" xmlns:w14="http://schemas.microsoft.com/office/word/2010/wordml" xmlns:w15="http://schemas.microsoft.com/office/word/2012/wordml" xmlns:w16cex="http://schemas.microsoft.com/office/word/2018/wordml/cex" xmlns:w16cid="http://schemas.microsoft.com/office/word/2016/wordml/cid" xmlns:w16="http://schemas.microsoft.com/office/word/2018/wordml" xmlns:w16sdtdh="http://schemas.microsoft.com/office/word/2020/wordml/sdtdatahash" xmlns:w16se="http://schemas.microsoft.com/office/word/2015/wordml/symex" xmlns:wpg="http://schemas.microsoft.com/office/word/2010/wordprocessingGroup" xmlns:wpi="http://schemas.microsoft.com/office/word/2010/wordprocessingInk" xmlns:wne="http://schemas.microsoft.com/office/word/2006/wordml" xmlns:wps="http://schemas.microsoft.com/office/word/2010/wordprocessingShape" mc:Ignorable="w14 w15 w16se w16cid w16 w16cex w16sdtdh wp14">
   <w:p>
     <w:pPr>
       <w:pStyle w:val="Footer"/>
@@ -716,7 +154,7 @@
 </file>
 
 <file path=word/footnotes.xml><?xml version="1.0" encoding="utf-8"?>
-<w:footnotes xmlns:wpc="http://schemas.microsoft.com/office/word/2010/wordprocessingCanvas" xmlns:cx="http://schemas.microsoft.com/office/drawing/2014/chartex" xmlns:cx1="http://schemas.microsoft.com/office/drawing/2015/9/8/chartex" xmlns:cx2="http://schemas.microsoft.com/office/drawing/2015/10/21/chartex" xmlns:cx3="http://schemas.microsoft.com/office/drawing/2016/5/9/chartex" xmlns:cx4="http://schemas.microsoft.com/office/drawing/2016/5/10/chartex" xmlns:cx5="http://schemas.microsoft.com/office/drawing/2016/5/11/chartex" xmlns:cx6="http://schemas.microsoft.com/office/drawing/2016/5/12/chartex" xmlns:cx7="http://schemas.microsoft.com/office/drawing/2016/5/13/chartex" xmlns:cx8="http://schemas.microsoft.com/office/drawing/2016/5/14/chartex" xmlns:mc="http://schemas.openxmlformats.org/markup-compatibility/2006" xmlns:aink="http://schemas.microsoft.com/office/drawing/2016/ink" xmlns:am3d="http://schemas.microsoft.com/office/drawing/2017/model3d" xmlns:o="urn:schemas-microsoft-com:office:office" xmlns:r="http://schemas.openxmlformats.org/officeDocument/2006/relationships" xmlns:m="http://schemas.openxmlformats.org/officeDocument/2006/math" xmlns:v="urn:schemas-microsoft-com:vml" xmlns:wp14="http://schemas.microsoft.com/office/word/2010/wordprocessingDrawing" xmlns:wp="http://schemas.openxmlformats.org/drawingml/2006/wordprocessingDrawing" xmlns:w10="urn:schemas-microsoft-com:office:word" xmlns:w="http://schemas.openxmlformats.org/wordprocessingml/2006/main" xmlns:w14="http://schemas.microsoft.com/office/word/2010/wordml" xmlns:w15="http://schemas.microsoft.com/office/word/2012/wordml" xmlns:w16cex="http://schemas.microsoft.com/office/word/2018/wordml/cex" xmlns:w16cid="http://schemas.microsoft.com/office/word/2016/wordml/cid" xmlns:w16="http://schemas.microsoft.com/office/word/2018/wordml" xmlns:w16sdtdh="http://schemas.microsoft.com/office/word/2020/wordml/sdtdatahash" xmlns:w16se="http://schemas.microsoft.com/office/word/2015/wordml/symex" xmlns:wpg="http://schemas.microsoft.com/office/word/2010/wordprocessingGroup" xmlns:wpi="http://schemas.microsoft.com/office/word/2010/wordprocessingInk" xmlns:wne="http://schemas.microsoft.com/office/word/2006/wordml" xmlns:wps="http://schemas.microsoft.com/office/word/2010/wordprocessingShape" mc:Ignorable="w14 w15 w16se w16cid w16 w16cex w16sdtdh wp14">
+<w:footnotes xmlns:wpc="http://schemas.microsoft.com/office/word/2010/wordprocessingCanvas" xmlns:cx="http://schemas.microsoft.com/office/drawing/2014/chartex" xmlns:cx1="http://schemas.microsoft.com/office/drawing/2015/9/8/chartex" xmlns:cx2="http://schemas.microsoft.com/office/drawing/2015/10/21/chartex" xmlns:cx3="http://schemas.microsoft.com/office/drawing/2016/5/9/chartex" xmlns:cx4="http://schemas.microsoft.com/office/drawing/2016/5/10/chartex" xmlns:cx5="http://schemas.microsoft.com/office/drawing/2016/5/11/chartex" xmlns:cx6="http://schemas.microsoft.com/office/drawing/2016/5/12/chartex" xmlns:cx7="http://schemas.microsoft.com/office/drawing/2016/5/13/chartex" xmlns:cx8="http://schemas.microsoft.com/office/drawing/2016/5/14/chartex" xmlns:mc="http://schemas.openxmlformats.org/markup-compatibility/2006" xmlns:aink="http://schemas.microsoft.com/office/drawing/2016/ink" xmlns:am3d="http://schemas.microsoft.com/office/drawing/2017/model3d" xmlns:o="urn:schemas-microsoft-com:office:office" xmlns:oel="http://schemas.microsoft.com/office/2019/extlst" xmlns:r="http://schemas.openxmlformats.org/officeDocument/2006/relationships" xmlns:m="http://schemas.openxmlformats.org/officeDocument/2006/math" xmlns:v="urn:schemas-microsoft-com:vml" xmlns:wp14="http://schemas.microsoft.com/office/word/2010/wordprocessingDrawing" xmlns:wp="http://schemas.openxmlformats.org/drawingml/2006/wordprocessingDrawing" xmlns:w10="urn:schemas-microsoft-com:office:word" xmlns:w="http://schemas.openxmlformats.org/wordprocessingml/2006/main" xmlns:w14="http://schemas.microsoft.com/office/word/2010/wordml" xmlns:w15="http://schemas.microsoft.com/office/word/2012/wordml" xmlns:w16cex="http://schemas.microsoft.com/office/word/2018/wordml/cex" xmlns:w16cid="http://schemas.microsoft.com/office/word/2016/wordml/cid" xmlns:w16="http://schemas.microsoft.com/office/word/2018/wordml" xmlns:w16sdtdh="http://schemas.microsoft.com/office/word/2020/wordml/sdtdatahash" xmlns:w16se="http://schemas.microsoft.com/office/word/2015/wordml/symex" xmlns:wpg="http://schemas.microsoft.com/office/word/2010/wordprocessingGroup" xmlns:wpi="http://schemas.microsoft.com/office/word/2010/wordprocessingInk" xmlns:wne="http://schemas.microsoft.com/office/word/2006/wordml" xmlns:wps="http://schemas.microsoft.com/office/word/2010/wordprocessingShape" mc:Ignorable="w14 w15 w16se w16cid w16 w16cex w16sdtdh wp14">
   <w:footnote w:type="separator" w:id="-1">
     <w:p>
       <w:pPr>
@@ -741,7 +179,7 @@
 </file>
 
 <file path=word/numbering.xml><?xml version="1.0" encoding="utf-8"?>
-<w:numbering xmlns:wpc="http://schemas.microsoft.com/office/word/2010/wordprocessingCanvas" xmlns:cx="http://schemas.microsoft.com/office/drawing/2014/chartex" xmlns:cx1="http://schemas.microsoft.com/office/drawing/2015/9/8/chartex" xmlns:cx2="http://schemas.microsoft.com/office/drawing/2015/10/21/chartex" xmlns:cx3="http://schemas.microsoft.com/office/drawing/2016/5/9/chartex" xmlns:cx4="http://schemas.microsoft.com/office/drawing/2016/5/10/chartex" xmlns:cx5="http://schemas.microsoft.com/office/drawing/2016/5/11/chartex" xmlns:cx6="http://schemas.microsoft.com/office/drawing/2016/5/12/chartex" xmlns:cx7="http://schemas.microsoft.com/office/drawing/2016/5/13/chartex" xmlns:cx8="http://schemas.microsoft.com/office/drawing/2016/5/14/chartex" xmlns:mc="http://schemas.openxmlformats.org/markup-compatibility/2006" xmlns:aink="http://schemas.microsoft.com/office/drawing/2016/ink" xmlns:am3d="http://schemas.microsoft.com/office/drawing/2017/model3d" xmlns:o="urn:schemas-microsoft-com:office:office" xmlns:r="http://schemas.openxmlformats.org/officeDocument/2006/relationships" xmlns:m="http://schemas.openxmlformats.org/officeDocument/2006/math" xmlns:v="urn:schemas-microsoft-com:vml" xmlns:wp14="http://schemas.microsoft.com/office/word/2010/wordprocessingDrawing" xmlns:wp="http://schemas.openxmlformats.org/drawingml/2006/wordprocessingDrawing" xmlns:w10="urn:schemas-microsoft-com:office:word" xmlns:w="http://schemas.openxmlformats.org/wordprocessingml/2006/main" xmlns:w14="http://schemas.microsoft.com/office/word/2010/wordml" xmlns:w15="http://schemas.microsoft.com/office/word/2012/wordml" xmlns:w16cex="http://schemas.microsoft.com/office/word/2018/wordml/cex" xmlns:w16cid="http://schemas.microsoft.com/office/word/2016/wordml/cid" xmlns:w16="http://schemas.microsoft.com/office/word/2018/wordml" xmlns:w16sdtdh="http://schemas.microsoft.com/office/word/2020/wordml/sdtdatahash" xmlns:w16se="http://schemas.microsoft.com/office/word/2015/wordml/symex" xmlns:wpg="http://schemas.microsoft.com/office/word/2010/wordprocessingGroup" xmlns:wpi="http://schemas.microsoft.com/office/word/2010/wordprocessingInk" xmlns:wne="http://schemas.microsoft.com/office/word/2006/wordml" xmlns:wps="http://schemas.microsoft.com/office/word/2010/wordprocessingShape" mc:Ignorable="w14 w15 w16se w16cid w16 w16cex w16sdtdh wp14">
+<w:numbering xmlns:wpc="http://schemas.microsoft.com/office/word/2010/wordprocessingCanvas" xmlns:cx="http://schemas.microsoft.com/office/drawing/2014/chartex" xmlns:cx1="http://schemas.microsoft.com/office/drawing/2015/9/8/chartex" xmlns:cx2="http://schemas.microsoft.com/office/drawing/2015/10/21/chartex" xmlns:cx3="http://schemas.microsoft.com/office/drawing/2016/5/9/chartex" xmlns:cx4="http://schemas.microsoft.com/office/drawing/2016/5/10/chartex" xmlns:cx5="http://schemas.microsoft.com/office/drawing/2016/5/11/chartex" xmlns:cx6="http://schemas.microsoft.com/office/drawing/2016/5/12/chartex" xmlns:cx7="http://schemas.microsoft.com/office/drawing/2016/5/13/chartex" xmlns:cx8="http://schemas.microsoft.com/office/drawing/2016/5/14/chartex" xmlns:mc="http://schemas.openxmlformats.org/markup-compatibility/2006" xmlns:aink="http://schemas.microsoft.com/office/drawing/2016/ink" xmlns:am3d="http://schemas.microsoft.com/office/drawing/2017/model3d" xmlns:o="urn:schemas-microsoft-com:office:office" xmlns:oel="http://schemas.microsoft.com/office/2019/extlst" xmlns:r="http://schemas.openxmlformats.org/officeDocument/2006/relationships" xmlns:m="http://schemas.openxmlformats.org/officeDocument/2006/math" xmlns:v="urn:schemas-microsoft-com:vml" xmlns:wp14="http://schemas.microsoft.com/office/word/2010/wordprocessingDrawing" xmlns:wp="http://schemas.openxmlformats.org/drawingml/2006/wordprocessingDrawing" xmlns:w10="urn:schemas-microsoft-com:office:word" xmlns:w="http://schemas.openxmlformats.org/wordprocessingml/2006/main" xmlns:w14="http://schemas.microsoft.com/office/word/2010/wordml" xmlns:w15="http://schemas.microsoft.com/office/word/2012/wordml" xmlns:w16cex="http://schemas.microsoft.com/office/word/2018/wordml/cex" xmlns:w16cid="http://schemas.microsoft.com/office/word/2016/wordml/cid" xmlns:w16="http://schemas.microsoft.com/office/word/2018/wordml" xmlns:w16sdtdh="http://schemas.microsoft.com/office/word/2020/wordml/sdtdatahash" xmlns:w16se="http://schemas.microsoft.com/office/word/2015/wordml/symex" xmlns:wpg="http://schemas.microsoft.com/office/word/2010/wordprocessingGroup" xmlns:wpi="http://schemas.microsoft.com/office/word/2010/wordprocessingInk" xmlns:wne="http://schemas.microsoft.com/office/word/2006/wordml" xmlns:wps="http://schemas.microsoft.com/office/word/2010/wordprocessingShape" mc:Ignorable="w14 w15 w16se w16cid w16 w16cex w16sdtdh wp14">
   <w:abstractNum w:abstractNumId="0" w15:restartNumberingAfterBreak="0">
     <w:nsid w:val="12784B20"/>
     <w:multiLevelType w:val="hybridMultilevel"/>
@@ -855,6 +293,119 @@
     </w:lvl>
   </w:abstractNum>
   <w:abstractNum w:abstractNumId="1" w15:restartNumberingAfterBreak="0">
+    <w:nsid w:val="27B03DF0"/>
+    <w:multiLevelType w:val="hybridMultilevel"/>
+    <w:tmpl w:val="A34AE5FA"/>
+    <w:lvl w:ilvl="0" w:tplc="08090001">
+      <w:start w:val="1"/>
+      <w:numFmt w:val="bullet"/>
+      <w:lvlText w:val=""/>
+      <w:lvlJc w:val="left"/>
+      <w:pPr>
+        <w:ind w:left="720" w:hanging="360"/>
+      </w:pPr>
+      <w:rPr>
+        <w:rFonts w:ascii="Symbol" w:hAnsi="Symbol" w:hint="default"/>
+      </w:rPr>
+    </w:lvl>
+    <w:lvl w:ilvl="1" w:tplc="08090003" w:tentative="1">
+      <w:start w:val="1"/>
+      <w:numFmt w:val="bullet"/>
+      <w:lvlText w:val="o"/>
+      <w:lvlJc w:val="left"/>
+      <w:pPr>
+        <w:ind w:left="1440" w:hanging="360"/>
+      </w:pPr>
+      <w:rPr>
+        <w:rFonts w:ascii="Courier New" w:hAnsi="Courier New" w:cs="Courier New" w:hint="default"/>
+      </w:rPr>
+    </w:lvl>
+    <w:lvl w:ilvl="2" w:tplc="08090005" w:tentative="1">
+      <w:start w:val="1"/>
+      <w:numFmt w:val="bullet"/>
+      <w:lvlText w:val=""/>
+      <w:lvlJc w:val="left"/>
+      <w:pPr>
+        <w:ind w:left="2160" w:hanging="360"/>
+      </w:pPr>
+      <w:rPr>
+        <w:rFonts w:ascii="Wingdings" w:hAnsi="Wingdings" w:hint="default"/>
+      </w:rPr>
+    </w:lvl>
+    <w:lvl w:ilvl="3" w:tplc="08090001" w:tentative="1">
+      <w:start w:val="1"/>
+      <w:numFmt w:val="bullet"/>
+      <w:lvlText w:val=""/>
+      <w:lvlJc w:val="left"/>
+      <w:pPr>
+        <w:ind w:left="2880" w:hanging="360"/>
+      </w:pPr>
+      <w:rPr>
+        <w:rFonts w:ascii="Symbol" w:hAnsi="Symbol" w:hint="default"/>
+      </w:rPr>
+    </w:lvl>
+    <w:lvl w:ilvl="4" w:tplc="08090003" w:tentative="1">
+      <w:start w:val="1"/>
+      <w:numFmt w:val="bullet"/>
+      <w:lvlText w:val="o"/>
+      <w:lvlJc w:val="left"/>
+      <w:pPr>
+        <w:ind w:left="3600" w:hanging="360"/>
+      </w:pPr>
+      <w:rPr>
+        <w:rFonts w:ascii="Courier New" w:hAnsi="Courier New" w:cs="Courier New" w:hint="default"/>
+      </w:rPr>
+    </w:lvl>
+    <w:lvl w:ilvl="5" w:tplc="08090005" w:tentative="1">
+      <w:start w:val="1"/>
+      <w:numFmt w:val="bullet"/>
+      <w:lvlText w:val=""/>
+      <w:lvlJc w:val="left"/>
+      <w:pPr>
+        <w:ind w:left="4320" w:hanging="360"/>
+      </w:pPr>
+      <w:rPr>
+        <w:rFonts w:ascii="Wingdings" w:hAnsi="Wingdings" w:hint="default"/>
+      </w:rPr>
+    </w:lvl>
+    <w:lvl w:ilvl="6" w:tplc="08090001" w:tentative="1">
+      <w:start w:val="1"/>
+      <w:numFmt w:val="bullet"/>
+      <w:lvlText w:val=""/>
+      <w:lvlJc w:val="left"/>
+      <w:pPr>
+        <w:ind w:left="5040" w:hanging="360"/>
+      </w:pPr>
+      <w:rPr>
+        <w:rFonts w:ascii="Symbol" w:hAnsi="Symbol" w:hint="default"/>
+      </w:rPr>
+    </w:lvl>
+    <w:lvl w:ilvl="7" w:tplc="08090003" w:tentative="1">
+      <w:start w:val="1"/>
+      <w:numFmt w:val="bullet"/>
+      <w:lvlText w:val="o"/>
+      <w:lvlJc w:val="left"/>
+      <w:pPr>
+        <w:ind w:left="5760" w:hanging="360"/>
+      </w:pPr>
+      <w:rPr>
+        <w:rFonts w:ascii="Courier New" w:hAnsi="Courier New" w:cs="Courier New" w:hint="default"/>
+      </w:rPr>
+    </w:lvl>
+    <w:lvl w:ilvl="8" w:tplc="08090005" w:tentative="1">
+      <w:start w:val="1"/>
+      <w:numFmt w:val="bullet"/>
+      <w:lvlText w:val=""/>
+      <w:lvlJc w:val="left"/>
+      <w:pPr>
+        <w:ind w:left="6480" w:hanging="360"/>
+      </w:pPr>
+      <w:rPr>
+        <w:rFonts w:ascii="Wingdings" w:hAnsi="Wingdings" w:hint="default"/>
+      </w:rPr>
+    </w:lvl>
+  </w:abstractNum>
+  <w:abstractNum w:abstractNumId="2" w15:restartNumberingAfterBreak="0">
     <w:nsid w:val="3FF84F37"/>
     <w:multiLevelType w:val="hybridMultilevel"/>
     <w:tmpl w:val="4FE09FE4"/>
@@ -967,10 +518,13 @@
       </w:rPr>
     </w:lvl>
   </w:abstractNum>
-  <w:num w:numId="1">
+  <w:num w:numId="1" w16cid:durableId="1242448328">
     <w:abstractNumId w:val="0"/>
   </w:num>
-  <w:num w:numId="2">
+  <w:num w:numId="2" w16cid:durableId="1355576490">
+    <w:abstractNumId w:val="2"/>
+  </w:num>
+  <w:num w:numId="3" w16cid:durableId="736052459">
     <w:abstractNumId w:val="1"/>
   </w:num>
 </w:numbering>

</xml_diff>

<commit_message>
Added Crosshair to centre, fixed debugging issue
</commit_message>
<xml_diff>
--- a/Development Log.docx
+++ b/Development Log.docx
@@ -76,22 +76,6 @@
     </w:p>
     <w:p>
       <w:pPr>
-        <w:pStyle w:val="Heading2"/>
-      </w:pPr>
-      <w:r>
-        <w:t>Fixed</w:t>
-      </w:r>
-    </w:p>
-    <w:p>
-      <w:pPr>
-        <w:pStyle w:val="Heading2"/>
-      </w:pPr>
-      <w:r>
-        <w:t>Changed</w:t>
-      </w:r>
-    </w:p>
-    <w:p>
-      <w:pPr>
         <w:pStyle w:val="ListParagraph"/>
         <w:numPr>
           <w:ilvl w:val="0"/>
@@ -99,15 +83,47 @@
         </w:numPr>
       </w:pPr>
       <w:r>
-        <w:t xml:space="preserve">Updated </w:t>
-      </w:r>
-      <w:proofErr w:type="spellStart"/>
-      <w:r>
-        <w:t>gitignore</w:t>
-      </w:r>
-      <w:proofErr w:type="spellEnd"/>
-      <w:r>
-        <w:t xml:space="preserve"> to backup correct files</w:t>
+        <w:t>Basic Character Controller Motion</w:t>
+      </w:r>
+    </w:p>
+    <w:p>
+      <w:pPr>
+        <w:pStyle w:val="Heading2"/>
+      </w:pPr>
+      <w:r>
+        <w:t>Fixed</w:t>
+      </w:r>
+    </w:p>
+    <w:p>
+      <w:pPr>
+        <w:pStyle w:val="ListParagraph"/>
+        <w:numPr>
+          <w:ilvl w:val="0"/>
+          <w:numId w:val="3"/>
+        </w:numPr>
+      </w:pPr>
+      <w:r>
+        <w:t>Debug code for line tracing to check interactions</w:t>
+      </w:r>
+    </w:p>
+    <w:p>
+      <w:pPr>
+        <w:pStyle w:val="Heading2"/>
+      </w:pPr>
+      <w:r>
+        <w:t>Changed</w:t>
+      </w:r>
+    </w:p>
+    <w:p>
+      <w:pPr>
+        <w:pStyle w:val="ListParagraph"/>
+        <w:numPr>
+          <w:ilvl w:val="0"/>
+          <w:numId w:val="3"/>
+        </w:numPr>
+      </w:pPr>
+      <w:r>
+        <w:t>Updated gitignore to backup correct files</w:t>
       </w:r>
     </w:p>
     <w:p/>
@@ -157,16 +173,11 @@
     <w:r>
       <w:t xml:space="preserve">Project </w:t>
     </w:r>
-    <w:proofErr w:type="gramStart"/>
     <w:r>
       <w:t>HOWLONG</w:t>
     </w:r>
     <w:r>
-      <w:t>(</w:t>
-    </w:r>
-    <w:proofErr w:type="gramEnd"/>
-    <w:r>
-      <w:t>v2.0)</w:t>
+      <w:t>(v2.0)</w:t>
     </w:r>
     <w:r>
       <w:t>20</w:t>
@@ -326,7 +337,7 @@
   <w:abstractNum w:abstractNumId="1" w15:restartNumberingAfterBreak="0">
     <w:nsid w:val="27B03DF0"/>
     <w:multiLevelType w:val="hybridMultilevel"/>
-    <w:tmpl w:val="58842016"/>
+    <w:tmpl w:val="1E702596"/>
     <w:lvl w:ilvl="0" w:tplc="08090001">
       <w:start w:val="1"/>
       <w:numFmt w:val="bullet"/>

</xml_diff>

<commit_message>
Stamin & Run systems
</commit_message>
<xml_diff>
--- a/Development Log.docx
+++ b/Development Log.docx
@@ -144,6 +144,18 @@
       </w:pPr>
       <w:r>
         <w:t>GNU License</w:t>
+      </w:r>
+    </w:p>
+    <w:p>
+      <w:pPr>
+        <w:pStyle w:val="ListParagraph"/>
+        <w:numPr>
+          <w:ilvl w:val="0"/>
+          <w:numId w:val="3"/>
+        </w:numPr>
+      </w:pPr>
+      <w:r>
+        <w:t>Stamina System</w:t>
       </w:r>
     </w:p>
     <w:p>

</xml_diff>